<commit_message>
module-10_1 updated on 25.3.23 at 07:50am from home
</commit_message>
<xml_diff>
--- a/module-10_1/module-10_1.docx
+++ b/module-10_1/module-10_1.docx
@@ -36,7 +36,7 @@
           <w:sz w:val="28"/>
           <w:szCs w:val="28"/>
         </w:rPr>
-        <w:t>__1</w:t>
+        <w:t>_1</w:t>
       </w:r>
     </w:p>
     <w:p>
@@ -59,7 +59,7 @@
           <w:sz w:val="24"/>
           <w:szCs w:val="24"/>
         </w:rPr>
-        <w:t>Email &amp; Password validation using useEffects.</w:t>
+        <w:t>Email &amp; Password validation using useEffect.</w:t>
       </w:r>
       <w:r>
         <w:rPr>
@@ -80,7 +80,7 @@
           <w:sz w:val="24"/>
           <w:szCs w:val="24"/>
         </w:rPr>
-        <w:t>-10__1</w:t>
+        <w:t>-10_1</w:t>
       </w:r>
       <w:r>
         <w:rPr>
@@ -101,7 +101,7 @@
           <w:sz w:val="24"/>
           <w:szCs w:val="24"/>
         </w:rPr>
-        <w:t>module-10__1 is about useEffect.</w:t>
+        <w:t>module-10_1 is about useEffect.</w:t>
       </w:r>
     </w:p>
     <w:p>
@@ -117,7 +117,21 @@
           <w:sz w:val="24"/>
           <w:szCs w:val="24"/>
         </w:rPr>
-        <w:t xml:space="preserve">useEffect only rerenders when its dependency changes. </w:t>
+        <w:t>useEffect only re</w:t>
+      </w:r>
+      <w:r>
+        <w:rPr>
+          <w:sz w:val="24"/>
+          <w:szCs w:val="24"/>
+        </w:rPr>
+        <w:t>-</w:t>
+      </w:r>
+      <w:r>
+        <w:rPr>
+          <w:sz w:val="24"/>
+          <w:szCs w:val="24"/>
+        </w:rPr>
+        <w:t xml:space="preserve">renders when its dependency changes. </w:t>
       </w:r>
     </w:p>
     <w:p>
@@ -147,7 +161,7 @@
           <w:sz w:val="24"/>
           <w:szCs w:val="24"/>
         </w:rPr>
-        <w:t xml:space="preserve">hook,, </w:t>
+        <w:t>hook,</w:t>
       </w:r>
     </w:p>
     <w:p>
@@ -229,7 +243,7 @@
           <w:sz w:val="24"/>
           <w:szCs w:val="24"/>
         </w:rPr>
-        <w:t xml:space="preserve">useEffect returns a function that runs only before the re-execution of useEffect hook,, </w:t>
+        <w:t xml:space="preserve">useEffect returns a function that runs only before the re-execution of useEffect hook, </w:t>
       </w:r>
     </w:p>
     <w:p>
@@ -245,7 +259,7 @@
           <w:sz w:val="24"/>
           <w:szCs w:val="24"/>
         </w:rPr>
-        <w:t xml:space="preserve">** check the last picture for better understanding,, </w:t>
+        <w:t>** check the last picture for better understanding,</w:t>
       </w:r>
     </w:p>
     <w:p>
@@ -472,7 +486,28 @@
           <w:sz w:val="24"/>
           <w:szCs w:val="24"/>
         </w:rPr>
-        <w:t xml:space="preserve">Lets, check the code &amp; the console in the above picture,, checking validity runs only once, </w:t>
+        <w:t>Let’s</w:t>
+      </w:r>
+      <w:r>
+        <w:rPr>
+          <w:sz w:val="24"/>
+          <w:szCs w:val="24"/>
+        </w:rPr>
+        <w:t xml:space="preserve">, check the code &amp; the console in the above </w:t>
+      </w:r>
+      <w:r>
+        <w:rPr>
+          <w:sz w:val="24"/>
+          <w:szCs w:val="24"/>
+        </w:rPr>
+        <w:t>picture,</w:t>
+      </w:r>
+      <w:r>
+        <w:rPr>
+          <w:sz w:val="24"/>
+          <w:szCs w:val="24"/>
+        </w:rPr>
+        <w:t xml:space="preserve"> checking validity runs only once, </w:t>
       </w:r>
       <w:r>
         <w:rPr>
@@ -486,14 +521,28 @@
           <w:sz w:val="24"/>
           <w:szCs w:val="24"/>
         </w:rPr>
-        <w:t>dependency</w:t>
-      </w:r>
-      <w:r>
-        <w:rPr>
-          <w:sz w:val="24"/>
-          <w:szCs w:val="24"/>
-        </w:rPr>
-        <w:t xml:space="preserve">  of useEffect changes &amp; re-renders. But before re-render, it goes to return function of useEffect &amp; previous setTimeout is destroyed by clearTimeout. And then when useEffect re-renders, new timeout is set again and so on. This is really interesting,, </w:t>
+        <w:t>dependency of</w:t>
+      </w:r>
+      <w:r>
+        <w:rPr>
+          <w:sz w:val="24"/>
+          <w:szCs w:val="24"/>
+        </w:rPr>
+        <w:t xml:space="preserve"> useEffect changes &amp; re-renders. But before re-render, it goes to return function of useEffect &amp; previous setTimeout is destroyed by clearTimeout. And then when useEffect re-renders, new timeout is set again and so on. This is really </w:t>
+      </w:r>
+      <w:r>
+        <w:rPr>
+          <w:sz w:val="24"/>
+          <w:szCs w:val="24"/>
+        </w:rPr>
+        <w:t>interesting,</w:t>
+      </w:r>
+      <w:r>
+        <w:rPr>
+          <w:sz w:val="24"/>
+          <w:szCs w:val="24"/>
+        </w:rPr>
+        <w:t xml:space="preserve"> </w:t>
       </w:r>
     </w:p>
     <w:p>

</xml_diff>